<commit_message>
Added motion params to 1st level stats script
</commit_message>
<xml_diff>
--- a/Notes on spm fnirs processing.docx
+++ b/Notes on spm fnirs processing.docx
@@ -125,177 +125,270 @@
         </w:rPr>
         <w:t>, click into the structure ch_st</w:t>
       </w:r>
+      <w:r>
+        <w:rPr>
+          <w:iCs/>
+        </w:rPr>
+        <w:t>ats and double click the</w:t>
+      </w:r>
+      <w:r>
+        <w:rPr>
+          <w:i/>
+          <w:iCs/>
+        </w:rPr>
+        <w:t xml:space="preserve"> </w:t>
+      </w:r>
+      <w:r>
+        <w:t xml:space="preserve">“dist” </w:t>
+      </w:r>
+      <w:r>
+        <w:t xml:space="preserve">variable, then </w:t>
+      </w:r>
+      <w:r>
+        <w:t>copy the column of S-D distances</w:t>
+      </w:r>
+    </w:p>
+    <w:p>
+      <w:pPr>
+        <w:pStyle w:val="ListParagraph"/>
+        <w:numPr>
+          <w:ilvl w:val="0"/>
+          <w:numId w:val="1"/>
+        </w:numPr>
+      </w:pPr>
+      <w:r>
+        <w:t>Start spm_fnirs. In the graphic menu, select Convert. Select the NIRS.mat file. Answer questions.</w:t>
+      </w:r>
+    </w:p>
+    <w:p>
+      <w:pPr>
+        <w:pStyle w:val="ListParagraph"/>
+        <w:numPr>
+          <w:ilvl w:val="1"/>
+          <w:numId w:val="1"/>
+        </w:numPr>
+      </w:pPr>
+      <w:r>
+        <w:t>For wavelengths, enter 760 850 with a space between the numbers</w:t>
+      </w:r>
+    </w:p>
+    <w:p>
+      <w:pPr>
+        <w:pStyle w:val="ListParagraph"/>
+        <w:numPr>
+          <w:ilvl w:val="1"/>
+          <w:numId w:val="1"/>
+        </w:numPr>
+      </w:pPr>
+      <w:r>
+        <w:t>For distances, Ctl+V or Opt+V paste the numbers from step 4.</w:t>
+      </w:r>
+    </w:p>
+    <w:p>
+      <w:pPr>
+        <w:pStyle w:val="ListParagraph"/>
+        <w:numPr>
+          <w:ilvl w:val="1"/>
+          <w:numId w:val="1"/>
+        </w:numPr>
+      </w:pPr>
+      <w:r>
+        <w:t>Accept defaults</w:t>
+      </w:r>
+    </w:p>
+    <w:p>
+      <w:pPr>
+        <w:pStyle w:val="ListParagraph"/>
+        <w:numPr>
+          <w:ilvl w:val="0"/>
+          <w:numId w:val="1"/>
+        </w:numPr>
+        <w:rPr>
+          <w:highlight w:val="yellow"/>
+        </w:rPr>
+      </w:pPr>
+      <w:r>
+        <w:rPr>
+          <w:highlight w:val="yellow"/>
+        </w:rPr>
+        <w:t>In te</w:t>
+      </w:r>
+      <w:r>
+        <w:rPr>
+          <w:highlight w:val="yellow"/>
+        </w:rPr>
+        <w:t>mporal processing button option</w:t>
+      </w:r>
+      <w:r>
+        <w:rPr>
+          <w:highlight w:val="yellow"/>
+        </w:rPr>
+        <w:t>, select:</w:t>
+      </w:r>
+    </w:p>
+    <w:p>
+      <w:pPr>
+        <w:pStyle w:val="ListParagraph"/>
+        <w:numPr>
+          <w:ilvl w:val="1"/>
+          <w:numId w:val="1"/>
+        </w:numPr>
+        <w:rPr>
+          <w:highlight w:val="yellow"/>
+        </w:rPr>
+      </w:pPr>
+      <w:r>
+        <w:rPr>
+          <w:highlight w:val="yellow"/>
+        </w:rPr>
+        <w:t>MARA yes:</w:t>
+      </w:r>
+      <w:r>
+        <w:rPr>
+          <w:highlight w:val="yellow"/>
+        </w:rPr>
+        <w:t xml:space="preserve"> Enter 1</w:t>
+      </w:r>
+      <w:r>
+        <w:rPr>
+          <w:highlight w:val="yellow"/>
+        </w:rPr>
+        <w:t xml:space="preserve"> second</w:t>
+      </w:r>
+      <w:r>
+        <w:rPr>
+          <w:highlight w:val="yellow"/>
+        </w:rPr>
+        <w:t xml:space="preserve"> for window, keep other defaults.</w:t>
+      </w:r>
+    </w:p>
+    <w:p>
+      <w:pPr>
+        <w:pStyle w:val="ListParagraph"/>
+        <w:numPr>
+          <w:ilvl w:val="1"/>
+          <w:numId w:val="1"/>
+        </w:numPr>
+        <w:rPr>
+          <w:highlight w:val="yellow"/>
+        </w:rPr>
+      </w:pPr>
+      <w:r>
+        <w:rPr>
+          <w:highlight w:val="yellow"/>
+        </w:rPr>
+        <w:t>Resample yes</w:t>
+      </w:r>
+      <w:r>
+        <w:rPr>
+          <w:highlight w:val="yellow"/>
+        </w:rPr>
+        <w:t>.</w:t>
+      </w:r>
+      <w:r>
+        <w:rPr>
+          <w:highlight w:val="yellow"/>
+        </w:rPr>
+        <w:t xml:space="preserve"> 1 second.</w:t>
+      </w:r>
+    </w:p>
+    <w:p>
+      <w:pPr>
+        <w:pStyle w:val="ListParagraph"/>
+        <w:numPr>
+          <w:ilvl w:val="1"/>
+          <w:numId w:val="1"/>
+        </w:numPr>
+        <w:rPr>
+          <w:highlight w:val="yellow"/>
+        </w:rPr>
+      </w:pPr>
+      <w:r>
+        <w:rPr>
+          <w:highlight w:val="yellow"/>
+        </w:rPr>
+        <w:t>Bandstop filter yes</w:t>
+      </w:r>
+      <w:r>
+        <w:rPr>
+          <w:highlight w:val="yellow"/>
+        </w:rPr>
+        <w:t>: accept defaults</w:t>
+      </w:r>
+      <w:r>
+        <w:rPr>
+          <w:highlight w:val="yellow"/>
+        </w:rPr>
+        <w:t>.</w:t>
+      </w:r>
+    </w:p>
+    <w:p>
+      <w:pPr>
+        <w:pStyle w:val="ListParagraph"/>
+        <w:numPr>
+          <w:ilvl w:val="1"/>
+          <w:numId w:val="1"/>
+        </w:numPr>
+        <w:rPr>
+          <w:highlight w:val="yellow"/>
+        </w:rPr>
+      </w:pPr>
+      <w:r>
+        <w:rPr>
+          <w:highlight w:val="yellow"/>
+        </w:rPr>
+        <w:t xml:space="preserve">Detrending: yes, </w:t>
+      </w:r>
+      <w:r>
+        <w:rPr>
+          <w:highlight w:val="yellow"/>
+        </w:rPr>
+        <w:t xml:space="preserve">accept </w:t>
+      </w:r>
+      <w:r>
+        <w:rPr>
+          <w:highlight w:val="yellow"/>
+        </w:rPr>
+        <w:t>default = 128</w:t>
+      </w:r>
+    </w:p>
+    <w:p>
+      <w:pPr>
+        <w:pStyle w:val="ListParagraph"/>
+        <w:numPr>
+          <w:ilvl w:val="1"/>
+          <w:numId w:val="1"/>
+        </w:numPr>
+        <w:rPr>
+          <w:highlight w:val="yellow"/>
+        </w:rPr>
+      </w:pPr>
+      <w:r>
+        <w:rPr>
+          <w:highlight w:val="yellow"/>
+        </w:rPr>
+        <w:t>Smoothing</w:t>
+      </w:r>
+      <w:r>
+        <w:rPr>
+          <w:highlight w:val="yellow"/>
+        </w:rPr>
+        <w:t>:</w:t>
+      </w:r>
+      <w:r>
+        <w:rPr>
+          <w:highlight w:val="yellow"/>
+        </w:rPr>
+        <w:t xml:space="preserve"> </w:t>
+      </w:r>
+      <w:r>
+        <w:rPr>
+          <w:highlight w:val="yellow"/>
+        </w:rPr>
+        <w:t>yes: HRF</w:t>
+      </w:r>
       <w:bookmarkStart w:id="0" w:name="_GoBack"/>
       <w:bookmarkEnd w:id="0"/>
-      <w:r>
-        <w:rPr>
-          <w:iCs/>
-        </w:rPr>
-        <w:t>ats and double click the</w:t>
-      </w:r>
-      <w:r>
-        <w:rPr>
-          <w:i/>
-          <w:iCs/>
-        </w:rPr>
-        <w:t xml:space="preserve"> </w:t>
-      </w:r>
-      <w:r>
-        <w:t xml:space="preserve">“dist” </w:t>
-      </w:r>
-      <w:r>
-        <w:t xml:space="preserve">variable, then </w:t>
-      </w:r>
-      <w:r>
-        <w:t>copy the column of S-D distances</w:t>
-      </w:r>
-    </w:p>
-    <w:p>
-      <w:pPr>
-        <w:pStyle w:val="ListParagraph"/>
-        <w:numPr>
-          <w:ilvl w:val="0"/>
-          <w:numId w:val="1"/>
-        </w:numPr>
-      </w:pPr>
-      <w:r>
-        <w:t>Start spm_fnirs. In the graphic menu, select Convert. Select the NIRS.mat file. Answer questions.</w:t>
-      </w:r>
-    </w:p>
-    <w:p>
-      <w:pPr>
-        <w:pStyle w:val="ListParagraph"/>
-        <w:numPr>
-          <w:ilvl w:val="1"/>
-          <w:numId w:val="1"/>
-        </w:numPr>
-      </w:pPr>
-      <w:r>
-        <w:t>For wavelengths, enter 760 850 with a space between the numbers</w:t>
-      </w:r>
-    </w:p>
-    <w:p>
-      <w:pPr>
-        <w:pStyle w:val="ListParagraph"/>
-        <w:numPr>
-          <w:ilvl w:val="1"/>
-          <w:numId w:val="1"/>
-        </w:numPr>
-      </w:pPr>
-      <w:r>
-        <w:t>For distances, Ctl+V or Opt+V paste the numbers from step 4.</w:t>
-      </w:r>
-    </w:p>
-    <w:p>
-      <w:pPr>
-        <w:pStyle w:val="ListParagraph"/>
-        <w:numPr>
-          <w:ilvl w:val="1"/>
-          <w:numId w:val="1"/>
-        </w:numPr>
-      </w:pPr>
-      <w:r>
-        <w:t>Accept defaults</w:t>
-      </w:r>
-    </w:p>
-    <w:p>
-      <w:pPr>
-        <w:pStyle w:val="ListParagraph"/>
-        <w:numPr>
-          <w:ilvl w:val="0"/>
-          <w:numId w:val="1"/>
-        </w:numPr>
-      </w:pPr>
-      <w:r>
-        <w:t>In te</w:t>
-      </w:r>
-      <w:r>
-        <w:t>mporal processing button option</w:t>
-      </w:r>
-      <w:r>
-        <w:t>, select:</w:t>
-      </w:r>
-    </w:p>
-    <w:p>
-      <w:pPr>
-        <w:pStyle w:val="ListParagraph"/>
-        <w:numPr>
-          <w:ilvl w:val="1"/>
-          <w:numId w:val="1"/>
-        </w:numPr>
-      </w:pPr>
-      <w:r>
-        <w:t>MARA yes:</w:t>
-      </w:r>
-      <w:r>
-        <w:t xml:space="preserve"> Enter 5 seconds for window, keep other defaults.</w:t>
-      </w:r>
-    </w:p>
-    <w:p>
-      <w:pPr>
-        <w:pStyle w:val="ListParagraph"/>
-        <w:numPr>
-          <w:ilvl w:val="1"/>
-          <w:numId w:val="1"/>
-        </w:numPr>
-      </w:pPr>
-      <w:r>
-        <w:t>Resample no</w:t>
-      </w:r>
-      <w:r>
-        <w:t>.</w:t>
-      </w:r>
-    </w:p>
-    <w:p>
-      <w:pPr>
-        <w:pStyle w:val="ListParagraph"/>
-        <w:numPr>
-          <w:ilvl w:val="1"/>
-          <w:numId w:val="1"/>
-        </w:numPr>
-      </w:pPr>
-      <w:r>
-        <w:t>Bandstop filter no.</w:t>
-      </w:r>
-    </w:p>
-    <w:p>
-      <w:pPr>
-        <w:pStyle w:val="ListParagraph"/>
-        <w:numPr>
-          <w:ilvl w:val="1"/>
-          <w:numId w:val="1"/>
-        </w:numPr>
-      </w:pPr>
-      <w:r>
-        <w:t xml:space="preserve">Detrending: yes, </w:t>
-      </w:r>
-      <w:r>
-        <w:t xml:space="preserve">accept </w:t>
-      </w:r>
-      <w:r>
-        <w:t>default = 128</w:t>
-      </w:r>
-    </w:p>
-    <w:p>
-      <w:pPr>
-        <w:pStyle w:val="ListParagraph"/>
-        <w:numPr>
-          <w:ilvl w:val="1"/>
-          <w:numId w:val="1"/>
-        </w:numPr>
-      </w:pPr>
-      <w:r>
-        <w:t>Smoothing</w:t>
-      </w:r>
-      <w:r>
-        <w:t>:</w:t>
-      </w:r>
-      <w:r>
-        <w:t xml:space="preserve"> </w:t>
-      </w:r>
-      <w:r>
-        <w:t>no</w:t>
-      </w:r>
     </w:p>
     <w:p>
       <w:pPr>
@@ -692,7 +785,7 @@
     </w:rPrDefault>
     <w:pPrDefault/>
   </w:docDefaults>
-  <w:latentStyles w:defLockedState="0" w:defUIPriority="99" w:defSemiHidden="0" w:defUnhideWhenUsed="0" w:defQFormat="0" w:count="381">
+  <w:latentStyles w:defLockedState="0" w:defUIPriority="99" w:defSemiHidden="0" w:defUnhideWhenUsed="0" w:defQFormat="0" w:count="382">
     <w:lsdException w:name="Normal" w:uiPriority="0" w:qFormat="1"/>
     <w:lsdException w:name="heading 1" w:uiPriority="9" w:qFormat="1"/>
     <w:lsdException w:name="heading 2" w:semiHidden="1" w:uiPriority="9" w:unhideWhenUsed="1" w:qFormat="1"/>
@@ -798,7 +891,6 @@
     <w:lsdException w:name="HTML Sample" w:semiHidden="1" w:unhideWhenUsed="1"/>
     <w:lsdException w:name="HTML Typewriter" w:semiHidden="1" w:unhideWhenUsed="1"/>
     <w:lsdException w:name="HTML Variable" w:semiHidden="1" w:unhideWhenUsed="1"/>
-    <w:lsdException w:name="Normal Table" w:semiHidden="1" w:unhideWhenUsed="1"/>
     <w:lsdException w:name="annotation subject" w:semiHidden="1" w:unhideWhenUsed="1"/>
     <w:lsdException w:name="No List" w:semiHidden="1" w:unhideWhenUsed="1"/>
     <w:lsdException w:name="Outline List 1" w:semiHidden="1" w:unhideWhenUsed="1"/>
@@ -845,10 +937,8 @@
     <w:lsdException w:name="Table Subtle 2" w:semiHidden="1" w:unhideWhenUsed="1"/>
     <w:lsdException w:name="Table Web 1" w:semiHidden="1" w:unhideWhenUsed="1"/>
     <w:lsdException w:name="Table Web 2" w:semiHidden="1" w:unhideWhenUsed="1"/>
-    <w:lsdException w:name="Table Web 3" w:semiHidden="1" w:unhideWhenUsed="1"/>
     <w:lsdException w:name="Balloon Text" w:semiHidden="1" w:unhideWhenUsed="1"/>
     <w:lsdException w:name="Table Grid" w:uiPriority="39"/>
-    <w:lsdException w:name="Table Theme" w:semiHidden="1" w:unhideWhenUsed="1"/>
     <w:lsdException w:name="Note Level 1" w:semiHidden="1" w:unhideWhenUsed="1"/>
     <w:lsdException w:name="Note Level 2" w:semiHidden="1" w:unhideWhenUsed="1"/>
     <w:lsdException w:name="Note Level 3" w:semiHidden="1" w:unhideWhenUsed="1"/>
@@ -1074,6 +1164,7 @@
     <w:lsdException w:name="List Table 6 Colorful Accent 6" w:uiPriority="51"/>
     <w:lsdException w:name="List Table 7 Colorful Accent 6" w:uiPriority="52"/>
     <w:lsdException w:name="Mention" w:semiHidden="1" w:unhideWhenUsed="1"/>
+    <w:lsdException w:name="Smart Hyperlink" w:semiHidden="1" w:unhideWhenUsed="1"/>
   </w:latentStyles>
   <w:style w:type="paragraph" w:default="1" w:styleId="Normal">
     <w:name w:val="Normal"/>

</xml_diff>